<commit_message>
added meows and names to top of document
</commit_message>
<xml_diff>
--- a/lab3/memory optimization summary.docx
+++ b/lab3/memory optimization summary.docx
@@ -5,18 +5,48 @@
     <w:p>
       <w:pPr>
         <w:pStyle w:val="style20"/>
-      </w:pPr>
-      <w:r>
-        <w:rPr/>
-        <w:t xml:space="preserve">Memory Optimization </w:t>
-      </w:r>
-      <w:r>
-        <w:rPr/>
-        <w:t xml:space="preserve">Slides </w:t>
-      </w:r>
-      <w:r>
-        <w:rPr/>
-        <w:t>summary:</w:t>
+        <w:jc w:val="right"/>
+      </w:pPr>
+      <w:r>
+        <w:rPr/>
+        <w:t>Meow meow meow</w:t>
+      </w:r>
+    </w:p>
+    <w:p>
+      <w:pPr>
+        <w:pStyle w:val="style20"/>
+        <w:jc w:val="right"/>
+      </w:pPr>
+      <w:r>
+        <w:rPr/>
+        <w:t>Devlin Junker and Phil Lenox</w:t>
+      </w:r>
+    </w:p>
+    <w:p>
+      <w:pPr>
+        <w:pStyle w:val="style20"/>
+        <w:jc w:val="right"/>
+      </w:pPr>
+      <w:r>
+        <w:rPr/>
+        <w:t>CS 472 – Lab 3</w:t>
+      </w:r>
+    </w:p>
+    <w:p>
+      <w:pPr>
+        <w:pStyle w:val="style20"/>
+      </w:pPr>
+      <w:r>
+        <w:rPr/>
+      </w:r>
+    </w:p>
+    <w:p>
+      <w:pPr>
+        <w:pStyle w:val="style20"/>
+      </w:pPr>
+      <w:r>
+        <w:rPr/>
+        <w:t>Memory Optimization Slides summary:</w:t>
       </w:r>
     </w:p>
     <w:p>
@@ -113,7 +143,7 @@
     </w:pPr>
     <w:rPr>
       <w:rFonts w:ascii="Times New Roman" w:cs="Arial Unicode MS" w:eastAsia="Arial Unicode MS" w:hAnsi="Times New Roman"/>
-      <w:color w:val="auto"/>
+      <w:color w:val="00000A"/>
       <w:sz w:val="24"/>
       <w:szCs w:val="24"/>
       <w:lang w:bidi="hi-IN" w:eastAsia="zh-CN" w:val="en-US"/>
@@ -121,17 +151,21 @@
   </w:style>
   <w:style w:styleId="style15" w:type="paragraph">
     <w:name w:val="Heading"/>
-    <w:basedOn w:val="style20"/>
     <w:next w:val="style16"/>
     <w:pPr>
       <w:keepNext/>
+      <w:widowControl w:val="false"/>
+      <w:tabs/>
+      <w:suppressAutoHyphens w:val="true"/>
       <w:spacing w:after="120" w:before="240"/>
       <w:contextualSpacing w:val="false"/>
     </w:pPr>
     <w:rPr>
       <w:rFonts w:ascii="Liberation Sans" w:cs="Lohit Hindi" w:eastAsia="DejaVu Sans" w:hAnsi="Liberation Sans"/>
+      <w:color w:val="auto"/>
       <w:sz w:val="28"/>
       <w:szCs w:val="28"/>
+      <w:lang w:bidi="hi-IN" w:eastAsia="zh-CN" w:val="en-US"/>
     </w:rPr>
   </w:style>
   <w:style w:styleId="style16" w:type="paragraph">
@@ -146,39 +180,56 @@
   </w:style>
   <w:style w:styleId="style17" w:type="paragraph">
     <w:name w:val="List"/>
-    <w:basedOn w:val="style21"/>
     <w:next w:val="style17"/>
-    <w:pPr/>
-    <w:rPr>
-      <w:rFonts w:cs="Lohit Hindi"/>
+    <w:pPr>
+      <w:widowControl w:val="false"/>
+      <w:tabs/>
+      <w:suppressAutoHyphens w:val="true"/>
+    </w:pPr>
+    <w:rPr>
+      <w:rFonts w:ascii="Times New Roman" w:cs="Lohit Hindi" w:eastAsia="Arial Unicode MS" w:hAnsi="Times New Roman"/>
+      <w:color w:val="auto"/>
+      <w:sz w:val="24"/>
+      <w:szCs w:val="24"/>
+      <w:lang w:bidi="hi-IN" w:eastAsia="zh-CN" w:val="en-US"/>
     </w:rPr>
   </w:style>
   <w:style w:styleId="style18" w:type="paragraph">
     <w:name w:val="Caption"/>
-    <w:basedOn w:val="style20"/>
     <w:next w:val="style18"/>
     <w:pPr>
+      <w:widowControl w:val="false"/>
       <w:suppressLineNumbers/>
+      <w:tabs/>
+      <w:suppressAutoHyphens w:val="true"/>
       <w:spacing w:after="120" w:before="120"/>
       <w:contextualSpacing w:val="false"/>
     </w:pPr>
     <w:rPr>
-      <w:rFonts w:cs="Lohit Hindi"/>
+      <w:rFonts w:ascii="Times New Roman" w:cs="Lohit Hindi" w:eastAsia="Arial Unicode MS" w:hAnsi="Times New Roman"/>
       <w:i/>
       <w:iCs/>
-      <w:sz w:val="24"/>
-      <w:szCs w:val="24"/>
+      <w:color w:val="auto"/>
+      <w:sz w:val="24"/>
+      <w:szCs w:val="24"/>
+      <w:lang w:bidi="hi-IN" w:eastAsia="zh-CN" w:val="en-US"/>
     </w:rPr>
   </w:style>
   <w:style w:styleId="style19" w:type="paragraph">
     <w:name w:val="Index"/>
-    <w:basedOn w:val="style20"/>
     <w:next w:val="style19"/>
     <w:pPr>
+      <w:widowControl w:val="false"/>
       <w:suppressLineNumbers/>
-    </w:pPr>
-    <w:rPr>
-      <w:rFonts w:cs="Lohit Hindi"/>
+      <w:tabs/>
+      <w:suppressAutoHyphens w:val="true"/>
+    </w:pPr>
+    <w:rPr>
+      <w:rFonts w:ascii="Times New Roman" w:cs="Lohit Hindi" w:eastAsia="Arial Unicode MS" w:hAnsi="Times New Roman"/>
+      <w:color w:val="auto"/>
+      <w:sz w:val="24"/>
+      <w:szCs w:val="24"/>
+      <w:lang w:bidi="hi-IN" w:eastAsia="zh-CN" w:val="en-US"/>
     </w:rPr>
   </w:style>
   <w:style w:styleId="style20" w:type="paragraph">
@@ -188,7 +239,7 @@
       <w:widowControl w:val="false"/>
       <w:tabs/>
       <w:suppressAutoHyphens w:val="true"/>
-      <w:overflowPunct w:val="false"/>
+      <w:overflowPunct w:val="true"/>
     </w:pPr>
     <w:rPr>
       <w:rFonts w:ascii="Liberation Serif" w:cs="Lohit Hindi" w:eastAsia="DejaVu Sans" w:hAnsi="Liberation Serif"/>

</xml_diff>